<commit_message>
switch to typst for PDFs
</commit_message>
<xml_diff>
--- a/_site/syllabus-BEE4850-SP26.docx
+++ b/_site/syllabus-BEE4850-SP26.docx
@@ -4479,6 +4479,60 @@
               <w:jc w:val="left"/>
             </w:pPr>
             <w:r>
+              <w:t xml:space="preserve">Exploratory Data Analysis</w:t>
+            </w:r>
+          </w:p>
+        </w:tc>
+        <w:tc>
+          <w:tcPr/>
+          <w:p>
+            <w:pPr>
+              <w:pStyle w:val="Compact"/>
+            </w:pPr>
+          </w:p>
+        </w:tc>
+      </w:tr>
+      <w:tr>
+        <w:tc>
+          <w:tcPr/>
+          <w:p>
+            <w:pPr>
+              <w:pStyle w:val="Compact"/>
+            </w:pPr>
+          </w:p>
+        </w:tc>
+        <w:tc>
+          <w:tcPr/>
+          <w:p>
+            <w:pPr>
+              <w:pStyle w:val="Compact"/>
+              <w:jc w:val="center"/>
+            </w:pPr>
+            <w:r>
+              <w:t xml:space="preserve">January 28</w:t>
+            </w:r>
+          </w:p>
+        </w:tc>
+        <w:tc>
+          <w:tcPr/>
+          <w:p>
+            <w:pPr>
+              <w:pStyle w:val="Compact"/>
+              <w:jc w:val="center"/>
+            </w:pPr>
+            <w:r>
+              <w:t xml:space="preserve">Wed</w:t>
+            </w:r>
+          </w:p>
+        </w:tc>
+        <w:tc>
+          <w:tcPr/>
+          <w:p>
+            <w:pPr>
+              <w:pStyle w:val="Compact"/>
+              <w:jc w:val="left"/>
+            </w:pPr>
+            <w:r>
               <w:t xml:space="preserve">Probability Models and Linear Regression</w:t>
             </w:r>
           </w:p>
@@ -4509,7 +4563,123 @@
               <w:jc w:val="center"/>
             </w:pPr>
             <w:r>
-              <w:t xml:space="preserve">January 28</w:t>
+              <w:t xml:space="preserve">January 30</w:t>
+            </w:r>
+          </w:p>
+        </w:tc>
+        <w:tc>
+          <w:tcPr/>
+          <w:p>
+            <w:pPr>
+              <w:pStyle w:val="Compact"/>
+              <w:jc w:val="center"/>
+            </w:pPr>
+            <w:r>
+              <w:t xml:space="preserve">Fri</w:t>
+            </w:r>
+          </w:p>
+        </w:tc>
+        <w:tc>
+          <w:tcPr/>
+          <w:p>
+            <w:pPr>
+              <w:pStyle w:val="Compact"/>
+              <w:jc w:val="left"/>
+            </w:pPr>
+            <w:r>
+              <w:t xml:space="preserve">Lab 1: Data Visualization</w:t>
+            </w:r>
+          </w:p>
+        </w:tc>
+        <w:tc>
+          <w:tcPr/>
+          <w:p>
+            <w:pPr>
+              <w:pStyle w:val="Compact"/>
+            </w:pPr>
+          </w:p>
+        </w:tc>
+      </w:tr>
+      <w:tr>
+        <w:tc>
+          <w:tcPr/>
+          <w:p>
+            <w:pPr>
+              <w:pStyle w:val="Compact"/>
+              <w:jc w:val="left"/>
+            </w:pPr>
+            <w:r>
+              <w:t xml:space="preserve">Linear Regression</w:t>
+            </w:r>
+          </w:p>
+        </w:tc>
+        <w:tc>
+          <w:tcPr/>
+          <w:p>
+            <w:pPr>
+              <w:pStyle w:val="Compact"/>
+              <w:jc w:val="center"/>
+            </w:pPr>
+            <w:r>
+              <w:t xml:space="preserve">February 2</w:t>
+            </w:r>
+          </w:p>
+        </w:tc>
+        <w:tc>
+          <w:tcPr/>
+          <w:p>
+            <w:pPr>
+              <w:pStyle w:val="Compact"/>
+              <w:jc w:val="center"/>
+            </w:pPr>
+            <w:r>
+              <w:t xml:space="preserve">Mon</w:t>
+            </w:r>
+          </w:p>
+        </w:tc>
+        <w:tc>
+          <w:tcPr/>
+          <w:p>
+            <w:pPr>
+              <w:pStyle w:val="Compact"/>
+              <w:jc w:val="left"/>
+            </w:pPr>
+            <w:r>
+              <w:t xml:space="preserve">Linear Regression: Uses and Misuses</w:t>
+            </w:r>
+          </w:p>
+        </w:tc>
+        <w:tc>
+          <w:tcPr/>
+          <w:p>
+            <w:pPr>
+              <w:pStyle w:val="Compact"/>
+              <w:jc w:val="left"/>
+            </w:pPr>
+            <w:r>
+              <w:t xml:space="preserve">Lab 1 Due</w:t>
+            </w:r>
+          </w:p>
+        </w:tc>
+      </w:tr>
+      <w:tr>
+        <w:tc>
+          <w:tcPr/>
+          <w:p>
+            <w:pPr>
+              <w:pStyle w:val="Compact"/>
+            </w:pPr>
+          </w:p>
+        </w:tc>
+        <w:tc>
+          <w:tcPr/>
+          <w:p>
+            <w:pPr>
+              <w:pStyle w:val="Compact"/>
+              <w:jc w:val="center"/>
+            </w:pPr>
+            <w:r>
+              <w:t xml:space="preserve">February 4</w:t>
             </w:r>
           </w:p>
         </w:tc>
@@ -4533,37 +4703,37 @@
               <w:jc w:val="left"/>
             </w:pPr>
             <w:r>
-              <w:t xml:space="preserve">Linear Regression: Uses and Misuses</w:t>
-            </w:r>
-          </w:p>
-        </w:tc>
-        <w:tc>
-          <w:tcPr/>
-          <w:p>
-            <w:pPr>
-              <w:pStyle w:val="Compact"/>
-            </w:pPr>
-          </w:p>
-        </w:tc>
-      </w:tr>
-      <w:tr>
-        <w:tc>
-          <w:tcPr/>
-          <w:p>
-            <w:pPr>
-              <w:pStyle w:val="Compact"/>
-            </w:pPr>
-          </w:p>
-        </w:tc>
-        <w:tc>
-          <w:tcPr/>
-          <w:p>
-            <w:pPr>
-              <w:pStyle w:val="Compact"/>
-              <w:jc w:val="center"/>
-            </w:pPr>
-            <w:r>
-              <w:t xml:space="preserve">January 30</w:t>
+              <w:t xml:space="preserve">Maximum Likelihood Estimation and Fisher Information</w:t>
+            </w:r>
+          </w:p>
+        </w:tc>
+        <w:tc>
+          <w:tcPr/>
+          <w:p>
+            <w:pPr>
+              <w:pStyle w:val="Compact"/>
+            </w:pPr>
+          </w:p>
+        </w:tc>
+      </w:tr>
+      <w:tr>
+        <w:tc>
+          <w:tcPr/>
+          <w:p>
+            <w:pPr>
+              <w:pStyle w:val="Compact"/>
+            </w:pPr>
+          </w:p>
+        </w:tc>
+        <w:tc>
+          <w:tcPr/>
+          <w:p>
+            <w:pPr>
+              <w:pStyle w:val="Compact"/>
+              <w:jc w:val="center"/>
+            </w:pPr>
+            <w:r>
+              <w:t xml:space="preserve">February 6</w:t>
             </w:r>
           </w:p>
         </w:tc>
@@ -4587,41 +4757,45 @@
               <w:jc w:val="left"/>
             </w:pPr>
             <w:r>
-              <w:t xml:space="preserve">Lab 1: Linear Regression</w:t>
-            </w:r>
-          </w:p>
-        </w:tc>
-        <w:tc>
-          <w:tcPr/>
-          <w:p>
-            <w:pPr>
-              <w:pStyle w:val="Compact"/>
-            </w:pPr>
-          </w:p>
-        </w:tc>
-      </w:tr>
-      <w:tr>
-        <w:tc>
-          <w:tcPr/>
-          <w:p>
-            <w:pPr>
-              <w:pStyle w:val="Compact"/>
-              <w:jc w:val="left"/>
-            </w:pPr>
-            <w:r>
-              <w:t xml:space="preserve">Model Fitting</w:t>
-            </w:r>
-          </w:p>
-        </w:tc>
-        <w:tc>
-          <w:tcPr/>
-          <w:p>
-            <w:pPr>
-              <w:pStyle w:val="Compact"/>
-              <w:jc w:val="center"/>
-            </w:pPr>
-            <w:r>
-              <w:t xml:space="preserve">February 2</w:t>
+              <w:t xml:space="preserve">Measurement Error and Model Discrepancy</w:t>
+            </w:r>
+          </w:p>
+        </w:tc>
+        <w:tc>
+          <w:tcPr/>
+          <w:p>
+            <w:pPr>
+              <w:pStyle w:val="Compact"/>
+              <w:jc w:val="left"/>
+            </w:pPr>
+            <w:r>
+              <w:t xml:space="preserve">HW 1 Due</w:t>
+            </w:r>
+          </w:p>
+        </w:tc>
+      </w:tr>
+      <w:tr>
+        <w:tc>
+          <w:tcPr/>
+          <w:p>
+            <w:pPr>
+              <w:pStyle w:val="Compact"/>
+              <w:jc w:val="left"/>
+            </w:pPr>
+            <w:r>
+              <w:t xml:space="preserve">Causal Reasoning</w:t>
+            </w:r>
+          </w:p>
+        </w:tc>
+        <w:tc>
+          <w:tcPr/>
+          <w:p>
+            <w:pPr>
+              <w:pStyle w:val="Compact"/>
+              <w:jc w:val="center"/>
+            </w:pPr>
+            <w:r>
+              <w:t xml:space="preserve">February 9</w:t>
             </w:r>
           </w:p>
         </w:tc>
@@ -4645,41 +4819,37 @@
               <w:jc w:val="left"/>
             </w:pPr>
             <w:r>
-              <w:t xml:space="preserve">Maximum Likelihood Estimation</w:t>
-            </w:r>
-          </w:p>
-        </w:tc>
-        <w:tc>
-          <w:tcPr/>
-          <w:p>
-            <w:pPr>
-              <w:pStyle w:val="Compact"/>
-              <w:jc w:val="left"/>
-            </w:pPr>
-            <w:r>
-              <w:t xml:space="preserve">Lab 1 Due</w:t>
-            </w:r>
-          </w:p>
-        </w:tc>
-      </w:tr>
-      <w:tr>
-        <w:tc>
-          <w:tcPr/>
-          <w:p>
-            <w:pPr>
-              <w:pStyle w:val="Compact"/>
-            </w:pPr>
-          </w:p>
-        </w:tc>
-        <w:tc>
-          <w:tcPr/>
-          <w:p>
-            <w:pPr>
-              <w:pStyle w:val="Compact"/>
-              <w:jc w:val="center"/>
-            </w:pPr>
-            <w:r>
-              <w:t xml:space="preserve">February 4</w:t>
+              <w:t xml:space="preserve">Multiple Regression and Causal Reasoning</w:t>
+            </w:r>
+          </w:p>
+        </w:tc>
+        <w:tc>
+          <w:tcPr/>
+          <w:p>
+            <w:pPr>
+              <w:pStyle w:val="Compact"/>
+            </w:pPr>
+          </w:p>
+        </w:tc>
+      </w:tr>
+      <w:tr>
+        <w:tc>
+          <w:tcPr/>
+          <w:p>
+            <w:pPr>
+              <w:pStyle w:val="Compact"/>
+            </w:pPr>
+          </w:p>
+        </w:tc>
+        <w:tc>
+          <w:tcPr/>
+          <w:p>
+            <w:pPr>
+              <w:pStyle w:val="Compact"/>
+              <w:jc w:val="center"/>
+            </w:pPr>
+            <w:r>
+              <w:t xml:space="preserve">February 11</w:t>
             </w:r>
           </w:p>
         </w:tc>
@@ -4703,37 +4873,37 @@
               <w:jc w:val="left"/>
             </w:pPr>
             <w:r>
-              <w:t xml:space="preserve">Fisher Information and Uncertainty</w:t>
-            </w:r>
-          </w:p>
-        </w:tc>
-        <w:tc>
-          <w:tcPr/>
-          <w:p>
-            <w:pPr>
-              <w:pStyle w:val="Compact"/>
-            </w:pPr>
-          </w:p>
-        </w:tc>
-      </w:tr>
-      <w:tr>
-        <w:tc>
-          <w:tcPr/>
-          <w:p>
-            <w:pPr>
-              <w:pStyle w:val="Compact"/>
-            </w:pPr>
-          </w:p>
-        </w:tc>
-        <w:tc>
-          <w:tcPr/>
-          <w:p>
-            <w:pPr>
-              <w:pStyle w:val="Compact"/>
-              <w:jc w:val="center"/>
-            </w:pPr>
-            <w:r>
-              <w:t xml:space="preserve">February 6</w:t>
+              <w:t xml:space="preserve">Direct Acyclic Graphs and Confounds</w:t>
+            </w:r>
+          </w:p>
+        </w:tc>
+        <w:tc>
+          <w:tcPr/>
+          <w:p>
+            <w:pPr>
+              <w:pStyle w:val="Compact"/>
+            </w:pPr>
+          </w:p>
+        </w:tc>
+      </w:tr>
+      <w:tr>
+        <w:tc>
+          <w:tcPr/>
+          <w:p>
+            <w:pPr>
+              <w:pStyle w:val="Compact"/>
+            </w:pPr>
+          </w:p>
+        </w:tc>
+        <w:tc>
+          <w:tcPr/>
+          <w:p>
+            <w:pPr>
+              <w:pStyle w:val="Compact"/>
+              <w:jc w:val="center"/>
+            </w:pPr>
+            <w:r>
+              <w:t xml:space="preserve">February 13</w:t>
             </w:r>
           </w:p>
         </w:tc>
@@ -4757,45 +4927,45 @@
               <w:jc w:val="left"/>
             </w:pPr>
             <w:r>
-              <w:t xml:space="preserve">Measurement Error and Model Discrepancy</w:t>
-            </w:r>
-          </w:p>
-        </w:tc>
-        <w:tc>
-          <w:tcPr/>
-          <w:p>
-            <w:pPr>
-              <w:pStyle w:val="Compact"/>
-              <w:jc w:val="left"/>
-            </w:pPr>
-            <w:r>
-              <w:t xml:space="preserve">HW 1 Due</w:t>
-            </w:r>
-          </w:p>
-        </w:tc>
-      </w:tr>
-      <w:tr>
-        <w:tc>
-          <w:tcPr/>
-          <w:p>
-            <w:pPr>
-              <w:pStyle w:val="Compact"/>
-              <w:jc w:val="left"/>
-            </w:pPr>
-            <w:r>
-              <w:t xml:space="preserve">Causal Reasoning</w:t>
-            </w:r>
-          </w:p>
-        </w:tc>
-        <w:tc>
-          <w:tcPr/>
-          <w:p>
-            <w:pPr>
-              <w:pStyle w:val="Compact"/>
-              <w:jc w:val="center"/>
-            </w:pPr>
-            <w:r>
-              <w:t xml:space="preserve">February 9</w:t>
+              <w:t xml:space="preserve">Lab 2: Reasoning With DAGs</w:t>
+            </w:r>
+          </w:p>
+        </w:tc>
+        <w:tc>
+          <w:tcPr/>
+          <w:p>
+            <w:pPr>
+              <w:pStyle w:val="Compact"/>
+              <w:jc w:val="left"/>
+            </w:pPr>
+            <w:r>
+              <w:t xml:space="preserve">Project Proposal Due</w:t>
+            </w:r>
+          </w:p>
+        </w:tc>
+      </w:tr>
+      <w:tr>
+        <w:tc>
+          <w:tcPr/>
+          <w:p>
+            <w:pPr>
+              <w:pStyle w:val="Compact"/>
+              <w:jc w:val="left"/>
+            </w:pPr>
+            <w:r>
+              <w:t xml:space="preserve">Generalized Linear Models</w:t>
+            </w:r>
+          </w:p>
+        </w:tc>
+        <w:tc>
+          <w:tcPr/>
+          <w:p>
+            <w:pPr>
+              <w:pStyle w:val="Compact"/>
+              <w:jc w:val="center"/>
+            </w:pPr>
+            <w:r>
+              <w:t xml:space="preserve">February 16</w:t>
             </w:r>
           </w:p>
         </w:tc>
@@ -4819,37 +4989,41 @@
               <w:jc w:val="left"/>
             </w:pPr>
             <w:r>
-              <w:t xml:space="preserve">Multiple Regression and Causal Reasoning</w:t>
-            </w:r>
-          </w:p>
-        </w:tc>
-        <w:tc>
-          <w:tcPr/>
-          <w:p>
-            <w:pPr>
-              <w:pStyle w:val="Compact"/>
-            </w:pPr>
-          </w:p>
-        </w:tc>
-      </w:tr>
-      <w:tr>
-        <w:tc>
-          <w:tcPr/>
-          <w:p>
-            <w:pPr>
-              <w:pStyle w:val="Compact"/>
-            </w:pPr>
-          </w:p>
-        </w:tc>
-        <w:tc>
-          <w:tcPr/>
-          <w:p>
-            <w:pPr>
-              <w:pStyle w:val="Compact"/>
-              <w:jc w:val="center"/>
-            </w:pPr>
-            <w:r>
-              <w:t xml:space="preserve">February 11</w:t>
+              <w:t xml:space="preserve">Generalized Linear Models</w:t>
+            </w:r>
+          </w:p>
+        </w:tc>
+        <w:tc>
+          <w:tcPr/>
+          <w:p>
+            <w:pPr>
+              <w:pStyle w:val="Compact"/>
+              <w:jc w:val="left"/>
+            </w:pPr>
+            <w:r>
+              <w:t xml:space="preserve">Lab 2 Due</w:t>
+            </w:r>
+          </w:p>
+        </w:tc>
+      </w:tr>
+      <w:tr>
+        <w:tc>
+          <w:tcPr/>
+          <w:p>
+            <w:pPr>
+              <w:pStyle w:val="Compact"/>
+            </w:pPr>
+          </w:p>
+        </w:tc>
+        <w:tc>
+          <w:tcPr/>
+          <w:p>
+            <w:pPr>
+              <w:pStyle w:val="Compact"/>
+              <w:jc w:val="center"/>
+            </w:pPr>
+            <w:r>
+              <w:t xml:space="preserve">February 18</w:t>
             </w:r>
           </w:p>
         </w:tc>
@@ -4873,37 +5047,37 @@
               <w:jc w:val="left"/>
             </w:pPr>
             <w:r>
-              <w:t xml:space="preserve">Direct Acyclic Graphs and Confounds</w:t>
-            </w:r>
-          </w:p>
-        </w:tc>
-        <w:tc>
-          <w:tcPr/>
-          <w:p>
-            <w:pPr>
-              <w:pStyle w:val="Compact"/>
-            </w:pPr>
-          </w:p>
-        </w:tc>
-      </w:tr>
-      <w:tr>
-        <w:tc>
-          <w:tcPr/>
-          <w:p>
-            <w:pPr>
-              <w:pStyle w:val="Compact"/>
-            </w:pPr>
-          </w:p>
-        </w:tc>
-        <w:tc>
-          <w:tcPr/>
-          <w:p>
-            <w:pPr>
-              <w:pStyle w:val="Compact"/>
-              <w:jc w:val="center"/>
-            </w:pPr>
-            <w:r>
-              <w:t xml:space="preserve">February 13</w:t>
+              <w:t xml:space="preserve">Binomial and Poisson Regressions</w:t>
+            </w:r>
+          </w:p>
+        </w:tc>
+        <w:tc>
+          <w:tcPr/>
+          <w:p>
+            <w:pPr>
+              <w:pStyle w:val="Compact"/>
+            </w:pPr>
+          </w:p>
+        </w:tc>
+      </w:tr>
+      <w:tr>
+        <w:tc>
+          <w:tcPr/>
+          <w:p>
+            <w:pPr>
+              <w:pStyle w:val="Compact"/>
+            </w:pPr>
+          </w:p>
+        </w:tc>
+        <w:tc>
+          <w:tcPr/>
+          <w:p>
+            <w:pPr>
+              <w:pStyle w:val="Compact"/>
+              <w:jc w:val="center"/>
+            </w:pPr>
+            <w:r>
+              <w:t xml:space="preserve">February 20</w:t>
             </w:r>
           </w:p>
         </w:tc>
@@ -4927,45 +5101,41 @@
               <w:jc w:val="left"/>
             </w:pPr>
             <w:r>
-              <w:t xml:space="preserve">Lab 2: Reasoning With DAGs</w:t>
-            </w:r>
-          </w:p>
-        </w:tc>
-        <w:tc>
-          <w:tcPr/>
-          <w:p>
-            <w:pPr>
-              <w:pStyle w:val="Compact"/>
-              <w:jc w:val="left"/>
-            </w:pPr>
-            <w:r>
-              <w:t xml:space="preserve">Project Proposal Due</w:t>
-            </w:r>
-          </w:p>
-        </w:tc>
-      </w:tr>
-      <w:tr>
-        <w:tc>
-          <w:tcPr/>
-          <w:p>
-            <w:pPr>
-              <w:pStyle w:val="Compact"/>
-              <w:jc w:val="left"/>
-            </w:pPr>
-            <w:r>
-              <w:t xml:space="preserve">Generalized Linear Models</w:t>
-            </w:r>
-          </w:p>
-        </w:tc>
-        <w:tc>
-          <w:tcPr/>
-          <w:p>
-            <w:pPr>
-              <w:pStyle w:val="Compact"/>
-              <w:jc w:val="center"/>
-            </w:pPr>
-            <w:r>
-              <w:t xml:space="preserve">February 16</w:t>
+              <w:t xml:space="preserve">Lab 3: Generalized Linear Models</w:t>
+            </w:r>
+          </w:p>
+        </w:tc>
+        <w:tc>
+          <w:tcPr/>
+          <w:p>
+            <w:pPr>
+              <w:pStyle w:val="Compact"/>
+              <w:jc w:val="left"/>
+            </w:pPr>
+            <w:r>
+              <w:t xml:space="preserve">HW 2 Due</w:t>
+            </w:r>
+          </w:p>
+        </w:tc>
+      </w:tr>
+      <w:tr>
+        <w:tc>
+          <w:tcPr/>
+          <w:p>
+            <w:pPr>
+              <w:pStyle w:val="Compact"/>
+            </w:pPr>
+          </w:p>
+        </w:tc>
+        <w:tc>
+          <w:tcPr/>
+          <w:p>
+            <w:pPr>
+              <w:pStyle w:val="Compact"/>
+              <w:jc w:val="center"/>
+            </w:pPr>
+            <w:r>
+              <w:t xml:space="preserve">February 23</w:t>
             </w:r>
           </w:p>
         </w:tc>
@@ -4989,176 +5159,6 @@
               <w:jc w:val="left"/>
             </w:pPr>
             <w:r>
-              <w:t xml:space="preserve">Generalized Linear Models</w:t>
-            </w:r>
-          </w:p>
-        </w:tc>
-        <w:tc>
-          <w:tcPr/>
-          <w:p>
-            <w:pPr>
-              <w:pStyle w:val="Compact"/>
-              <w:jc w:val="left"/>
-            </w:pPr>
-            <w:r>
-              <w:t xml:space="preserve">Lab 2 Due</w:t>
-            </w:r>
-          </w:p>
-        </w:tc>
-      </w:tr>
-      <w:tr>
-        <w:tc>
-          <w:tcPr/>
-          <w:p>
-            <w:pPr>
-              <w:pStyle w:val="Compact"/>
-            </w:pPr>
-          </w:p>
-        </w:tc>
-        <w:tc>
-          <w:tcPr/>
-          <w:p>
-            <w:pPr>
-              <w:pStyle w:val="Compact"/>
-              <w:jc w:val="center"/>
-            </w:pPr>
-            <w:r>
-              <w:t xml:space="preserve">February 18</w:t>
-            </w:r>
-          </w:p>
-        </w:tc>
-        <w:tc>
-          <w:tcPr/>
-          <w:p>
-            <w:pPr>
-              <w:pStyle w:val="Compact"/>
-              <w:jc w:val="center"/>
-            </w:pPr>
-            <w:r>
-              <w:t xml:space="preserve">Wed</w:t>
-            </w:r>
-          </w:p>
-        </w:tc>
-        <w:tc>
-          <w:tcPr/>
-          <w:p>
-            <w:pPr>
-              <w:pStyle w:val="Compact"/>
-              <w:jc w:val="left"/>
-            </w:pPr>
-            <w:r>
-              <w:t xml:space="preserve">Binomial and Poisson Regressions</w:t>
-            </w:r>
-          </w:p>
-        </w:tc>
-        <w:tc>
-          <w:tcPr/>
-          <w:p>
-            <w:pPr>
-              <w:pStyle w:val="Compact"/>
-            </w:pPr>
-          </w:p>
-        </w:tc>
-      </w:tr>
-      <w:tr>
-        <w:tc>
-          <w:tcPr/>
-          <w:p>
-            <w:pPr>
-              <w:pStyle w:val="Compact"/>
-            </w:pPr>
-          </w:p>
-        </w:tc>
-        <w:tc>
-          <w:tcPr/>
-          <w:p>
-            <w:pPr>
-              <w:pStyle w:val="Compact"/>
-              <w:jc w:val="center"/>
-            </w:pPr>
-            <w:r>
-              <w:t xml:space="preserve">February 20</w:t>
-            </w:r>
-          </w:p>
-        </w:tc>
-        <w:tc>
-          <w:tcPr/>
-          <w:p>
-            <w:pPr>
-              <w:pStyle w:val="Compact"/>
-              <w:jc w:val="center"/>
-            </w:pPr>
-            <w:r>
-              <w:t xml:space="preserve">Fri</w:t>
-            </w:r>
-          </w:p>
-        </w:tc>
-        <w:tc>
-          <w:tcPr/>
-          <w:p>
-            <w:pPr>
-              <w:pStyle w:val="Compact"/>
-              <w:jc w:val="left"/>
-            </w:pPr>
-            <w:r>
-              <w:t xml:space="preserve">Lab 3: Generalized Linear Models</w:t>
-            </w:r>
-          </w:p>
-        </w:tc>
-        <w:tc>
-          <w:tcPr/>
-          <w:p>
-            <w:pPr>
-              <w:pStyle w:val="Compact"/>
-              <w:jc w:val="left"/>
-            </w:pPr>
-            <w:r>
-              <w:t xml:space="preserve">HW 2 Due</w:t>
-            </w:r>
-          </w:p>
-        </w:tc>
-      </w:tr>
-      <w:tr>
-        <w:tc>
-          <w:tcPr/>
-          <w:p>
-            <w:pPr>
-              <w:pStyle w:val="Compact"/>
-            </w:pPr>
-          </w:p>
-        </w:tc>
-        <w:tc>
-          <w:tcPr/>
-          <w:p>
-            <w:pPr>
-              <w:pStyle w:val="Compact"/>
-              <w:jc w:val="center"/>
-            </w:pPr>
-            <w:r>
-              <w:t xml:space="preserve">February 23</w:t>
-            </w:r>
-          </w:p>
-        </w:tc>
-        <w:tc>
-          <w:tcPr/>
-          <w:p>
-            <w:pPr>
-              <w:pStyle w:val="Compact"/>
-              <w:jc w:val="center"/>
-            </w:pPr>
-            <w:r>
-              <w:t xml:space="preserve">Mon</w:t>
-            </w:r>
-          </w:p>
-        </w:tc>
-        <w:tc>
-          <w:tcPr/>
-          <w:p>
-            <w:pPr>
-              <w:pStyle w:val="Compact"/>
-              <w:jc w:val="left"/>
-            </w:pPr>
-            <w:r>
               <w:t xml:space="preserve">February Break</w:t>
             </w:r>
           </w:p>
@@ -5178,11 +5178,7 @@
           <w:p>
             <w:pPr>
               <w:pStyle w:val="Compact"/>
-              <w:jc w:val="left"/>
-            </w:pPr>
-            <w:r>
-              <w:t xml:space="preserve">Time Series</w:t>
-            </w:r>
+            </w:pPr>
           </w:p>
         </w:tc>
         <w:tc>

</xml_diff>

<commit_message>
add logistic regression lecture and hw2
</commit_message>
<xml_diff>
--- a/_site/syllabus-BEE4850-SP26.docx
+++ b/_site/syllabus-BEE4850-SP26.docx
@@ -473,17 +473,16 @@
         <w:tblStyle w:val="Table"/>
         <w:tblLook w:firstRow="0" w:lastRow="0" w:firstColumn="0" w:lastColumn="0" w:noHBand="0" w:noVBand="0" w:val="0000"/>
         <w:tblBorders>
+          <w:top w:val="single" w:sz="4" w:space="0" w:color="00A047"/>
           <w:left w:val="single" w:sz="24" w:space="0" w:color="00A047"/>
+          <w:bottom w:val="single" w:sz="4" w:space="0" w:color="00A047"/>
           <w:right w:val="single" w:sz="4" w:space="0" w:color="00A047"/>
-          <w:top w:val="single" w:sz="4" w:space="0" w:color="00A047"/>
-          <w:bottom w:val="single" w:sz="4" w:space="0" w:color="00A047"/>
         </w:tblBorders>
         <w:tblCellMar>
           <w:left w:w="144" w:type="dxa"/>
           <w:right w:w="144" w:type="dxa"/>
         </w:tblCellMar>
-        <w:tblInd w:w="164" w:type="dxa"/>
-        <w:tblW w:type="pct" w:w="100%"/>
+        <w:tblLook w:firstRow="0" w:lastRow="0" w:firstColumn="0" w:lastColumn="0" w:noHBand="0" w:noVBand="0" w:val="0000"/>
       </w:tblPr>
       <w:tr>
         <w:trPr>
@@ -581,6 +580,7 @@
               <w:t xml:space="preserve">If your programming or statistics skills are a little rusty, don’t worry! We will review concepts and build skills as needed.</w:t>
             </w:r>
           </w:p>
+          <w:p/>
         </w:tc>
       </w:tr>
     </w:tbl>
@@ -1148,17 +1148,16 @@
         <w:tblStyle w:val="Table"/>
         <w:tblLook w:firstRow="0" w:lastRow="0" w:firstColumn="0" w:lastColumn="0" w:noHBand="0" w:noVBand="0" w:val="0000"/>
         <w:tblBorders>
+          <w:top w:val="single" w:sz="4" w:space="0" w:color="CC1914"/>
           <w:left w:val="single" w:sz="24" w:space="0" w:color="CC1914"/>
+          <w:bottom w:val="single" w:sz="4" w:space="0" w:color="CC1914"/>
           <w:right w:val="single" w:sz="4" w:space="0" w:color="CC1914"/>
-          <w:top w:val="single" w:sz="4" w:space="0" w:color="CC1914"/>
-          <w:bottom w:val="single" w:sz="4" w:space="0" w:color="CC1914"/>
         </w:tblBorders>
         <w:tblCellMar>
           <w:left w:w="144" w:type="dxa"/>
           <w:right w:w="144" w:type="dxa"/>
         </w:tblCellMar>
-        <w:tblInd w:w="164" w:type="dxa"/>
-        <w:tblW w:type="pct" w:w="100%"/>
+        <w:tblLook w:firstRow="0" w:lastRow="0" w:firstColumn="0" w:lastColumn="0" w:noHBand="0" w:noVBand="0" w:val="0000"/>
       </w:tblPr>
       <w:tr>
         <w:trPr>
@@ -1256,6 +1255,7 @@
               <w:t xml:space="preserve">We all make mistakes in our communications with one another, both when speaking and listening. Be mindful of how spoken or written language might be misunderstood, and be aware that, for a variety of reasons, how others perceive your words and actions may not be exactly how you intended them. At the same time, it is also essential that we be respectful and interpret each other’s comments and actions in good faith.</w:t>
             </w:r>
           </w:p>
+          <w:p/>
         </w:tc>
       </w:tr>
     </w:tbl>
@@ -1347,17 +1347,16 @@
         <w:tblStyle w:val="Table"/>
         <w:tblLook w:firstRow="0" w:lastRow="0" w:firstColumn="0" w:lastColumn="0" w:noHBand="0" w:noVBand="0" w:val="0000"/>
         <w:tblBorders>
+          <w:top w:val="single" w:sz="4" w:space="0" w:color="CC1914"/>
           <w:left w:val="single" w:sz="24" w:space="0" w:color="CC1914"/>
+          <w:bottom w:val="single" w:sz="4" w:space="0" w:color="CC1914"/>
           <w:right w:val="single" w:sz="4" w:space="0" w:color="CC1914"/>
-          <w:top w:val="single" w:sz="4" w:space="0" w:color="CC1914"/>
-          <w:bottom w:val="single" w:sz="4" w:space="0" w:color="CC1914"/>
         </w:tblBorders>
         <w:tblCellMar>
           <w:left w:w="144" w:type="dxa"/>
           <w:right w:w="144" w:type="dxa"/>
         </w:tblCellMar>
-        <w:tblInd w:w="164" w:type="dxa"/>
-        <w:tblW w:type="pct" w:w="100%"/>
+        <w:tblLook w:firstRow="0" w:lastRow="0" w:firstColumn="0" w:lastColumn="0" w:noHBand="0" w:noVBand="0" w:val="0000"/>
       </w:tblPr>
       <w:tr>
         <w:trPr>
@@ -1500,6 +1499,7 @@
               <w:t xml:space="preserve">If you see unanswered questions and you have some insight, please answer! This class will work best when we all work together as a community.</w:t>
             </w:r>
           </w:p>
+          <w:p/>
         </w:tc>
       </w:tr>
     </w:tbl>
@@ -1540,17 +1540,16 @@
         <w:tblStyle w:val="Table"/>
         <w:tblLook w:firstRow="0" w:lastRow="0" w:firstColumn="0" w:lastColumn="0" w:noHBand="0" w:noVBand="0" w:val="0000"/>
         <w:tblBorders>
+          <w:top w:val="single" w:sz="4" w:space="0" w:color="CC1914"/>
           <w:left w:val="single" w:sz="24" w:space="0" w:color="CC1914"/>
+          <w:bottom w:val="single" w:sz="4" w:space="0" w:color="CC1914"/>
           <w:right w:val="single" w:sz="4" w:space="0" w:color="CC1914"/>
-          <w:top w:val="single" w:sz="4" w:space="0" w:color="CC1914"/>
-          <w:bottom w:val="single" w:sz="4" w:space="0" w:color="CC1914"/>
         </w:tblBorders>
         <w:tblCellMar>
           <w:left w:w="144" w:type="dxa"/>
           <w:right w:w="144" w:type="dxa"/>
         </w:tblCellMar>
-        <w:tblInd w:w="164" w:type="dxa"/>
-        <w:tblW w:type="pct" w:w="100%"/>
+        <w:tblLook w:firstRow="0" w:lastRow="0" w:firstColumn="0" w:lastColumn="0" w:noHBand="0" w:noVBand="0" w:val="0000"/>
       </w:tblPr>
       <w:tr>
         <w:trPr>
@@ -1648,6 +1647,7 @@
               <w:t xml:space="preserve">I am not a trained counselor, but I am here to support you in whatever capacity we can. You should never feel that you need to push yourself past your limits to complete any assignment for this class or any other. If we need to make modifications to the course or assignment schedule, you can certainly reach out to me, and all relevant discussions will be kept strictly confidential.</w:t>
             </w:r>
           </w:p>
+          <w:p/>
         </w:tc>
       </w:tr>
     </w:tbl>
@@ -1705,17 +1705,16 @@
         <w:tblStyle w:val="Table"/>
         <w:tblLook w:firstRow="0" w:lastRow="0" w:firstColumn="0" w:lastColumn="0" w:noHBand="0" w:noVBand="0" w:val="0000"/>
         <w:tblBorders>
+          <w:top w:val="single" w:sz="4" w:space="0" w:color="CC1914"/>
           <w:left w:val="single" w:sz="24" w:space="0" w:color="CC1914"/>
+          <w:bottom w:val="single" w:sz="4" w:space="0" w:color="CC1914"/>
           <w:right w:val="single" w:sz="4" w:space="0" w:color="CC1914"/>
-          <w:top w:val="single" w:sz="4" w:space="0" w:color="CC1914"/>
-          <w:bottom w:val="single" w:sz="4" w:space="0" w:color="CC1914"/>
         </w:tblBorders>
         <w:tblCellMar>
           <w:left w:w="144" w:type="dxa"/>
           <w:right w:w="144" w:type="dxa"/>
         </w:tblCellMar>
-        <w:tblInd w:w="164" w:type="dxa"/>
-        <w:tblW w:type="pct" w:w="100%"/>
+        <w:tblLook w:firstRow="0" w:lastRow="0" w:firstColumn="0" w:lastColumn="0" w:noHBand="0" w:noVBand="0" w:val="0000"/>
       </w:tblPr>
       <w:tr>
         <w:trPr>
@@ -1813,6 +1812,7 @@
               <w:t xml:space="preserve">Please stay home if you’re feeling sick! This is beneficial for both for your own recovery and the health and safety of your classmates. We will also make any necessary arrangements for you to stay on top of the class material and if whatever is going on will negatively impact your grade, for example by causing you to be unable to submit an assignment on time.</w:t>
             </w:r>
           </w:p>
+          <w:p/>
         </w:tc>
       </w:tr>
     </w:tbl>
@@ -1850,17 +1850,16 @@
         <w:tblStyle w:val="Table"/>
         <w:tblLook w:firstRow="0" w:lastRow="0" w:firstColumn="0" w:lastColumn="0" w:noHBand="0" w:noVBand="0" w:val="0000"/>
         <w:tblBorders>
+          <w:top w:val="single" w:sz="4" w:space="0" w:color="CC1914"/>
           <w:left w:val="single" w:sz="24" w:space="0" w:color="CC1914"/>
+          <w:bottom w:val="single" w:sz="4" w:space="0" w:color="CC1914"/>
           <w:right w:val="single" w:sz="4" w:space="0" w:color="CC1914"/>
-          <w:top w:val="single" w:sz="4" w:space="0" w:color="CC1914"/>
-          <w:bottom w:val="single" w:sz="4" w:space="0" w:color="CC1914"/>
         </w:tblBorders>
         <w:tblCellMar>
           <w:left w:w="144" w:type="dxa"/>
           <w:right w:w="144" w:type="dxa"/>
         </w:tblCellMar>
-        <w:tblInd w:w="164" w:type="dxa"/>
-        <w:tblW w:type="pct" w:w="100%"/>
+        <w:tblLook w:firstRow="0" w:lastRow="0" w:firstColumn="0" w:lastColumn="0" w:noHBand="0" w:noVBand="0" w:val="0000"/>
       </w:tblPr>
       <w:tr>
         <w:trPr>
@@ -1965,6 +1964,7 @@
               <w:t xml:space="preserve">: Don’t cheat, copy, or plagiarize!</w:t>
             </w:r>
           </w:p>
+          <w:p/>
         </w:tc>
       </w:tr>
     </w:tbl>
@@ -2049,17 +2049,16 @@
         <w:tblStyle w:val="Table"/>
         <w:tblLook w:firstRow="0" w:lastRow="0" w:firstColumn="0" w:lastColumn="0" w:noHBand="0" w:noVBand="0" w:val="0000"/>
         <w:tblBorders>
+          <w:top w:val="single" w:sz="4" w:space="0" w:color="00A047"/>
           <w:left w:val="single" w:sz="24" w:space="0" w:color="00A047"/>
+          <w:bottom w:val="single" w:sz="4" w:space="0" w:color="00A047"/>
           <w:right w:val="single" w:sz="4" w:space="0" w:color="00A047"/>
-          <w:top w:val="single" w:sz="4" w:space="0" w:color="00A047"/>
-          <w:bottom w:val="single" w:sz="4" w:space="0" w:color="00A047"/>
         </w:tblBorders>
         <w:tblCellMar>
           <w:left w:w="144" w:type="dxa"/>
           <w:right w:w="144" w:type="dxa"/>
         </w:tblCellMar>
-        <w:tblInd w:w="164" w:type="dxa"/>
-        <w:tblW w:type="pct" w:w="100%"/>
+        <w:tblLook w:firstRow="0" w:lastRow="0" w:firstColumn="0" w:lastColumn="0" w:noHBand="0" w:noVBand="0" w:val="0000"/>
       </w:tblPr>
       <w:tr>
         <w:trPr>
@@ -2186,6 +2185,7 @@
               <w:t xml:space="preserve">.</w:t>
             </w:r>
           </w:p>
+          <w:p/>
         </w:tc>
       </w:tr>
     </w:tbl>
@@ -2273,17 +2273,16 @@
         <w:tblStyle w:val="Table"/>
         <w:tblLook w:firstRow="0" w:lastRow="0" w:firstColumn="0" w:lastColumn="0" w:noHBand="0" w:noVBand="0" w:val="0000"/>
         <w:tblBorders>
+          <w:top w:val="single" w:sz="4" w:space="0" w:color="EB9113"/>
           <w:left w:val="single" w:sz="24" w:space="0" w:color="EB9113"/>
+          <w:bottom w:val="single" w:sz="4" w:space="0" w:color="EB9113"/>
           <w:right w:val="single" w:sz="4" w:space="0" w:color="EB9113"/>
-          <w:top w:val="single" w:sz="4" w:space="0" w:color="EB9113"/>
-          <w:bottom w:val="single" w:sz="4" w:space="0" w:color="EB9113"/>
         </w:tblBorders>
         <w:tblCellMar>
           <w:left w:w="144" w:type="dxa"/>
           <w:right w:w="144" w:type="dxa"/>
         </w:tblCellMar>
-        <w:tblInd w:w="164" w:type="dxa"/>
-        <w:tblW w:type="pct" w:w="100%"/>
+        <w:tblLook w:firstRow="0" w:lastRow="0" w:firstColumn="0" w:lastColumn="0" w:noHBand="0" w:noVBand="0" w:val="0000"/>
       </w:tblPr>
       <w:tr>
         <w:trPr>
@@ -2392,6 +2391,7 @@
               <w:t xml:space="preserve">This is fundamentally different from working with your classmates, who are also trying out the problems for the first time.</w:t>
             </w:r>
           </w:p>
+          <w:p/>
         </w:tc>
       </w:tr>
     </w:tbl>
@@ -2711,17 +2711,16 @@
         <w:tblStyle w:val="Table"/>
         <w:tblLook w:firstRow="0" w:lastRow="0" w:firstColumn="0" w:lastColumn="0" w:noHBand="0" w:noVBand="0" w:val="0000"/>
         <w:tblBorders>
+          <w:top w:val="single" w:sz="4" w:space="0" w:color="00A047"/>
           <w:left w:val="single" w:sz="24" w:space="0" w:color="00A047"/>
+          <w:bottom w:val="single" w:sz="4" w:space="0" w:color="00A047"/>
           <w:right w:val="single" w:sz="4" w:space="0" w:color="00A047"/>
-          <w:top w:val="single" w:sz="4" w:space="0" w:color="00A047"/>
-          <w:bottom w:val="single" w:sz="4" w:space="0" w:color="00A047"/>
         </w:tblBorders>
         <w:tblCellMar>
           <w:left w:w="144" w:type="dxa"/>
           <w:right w:w="144" w:type="dxa"/>
         </w:tblCellMar>
-        <w:tblInd w:w="164" w:type="dxa"/>
-        <w:tblW w:type="pct" w:w="100%"/>
+        <w:tblLook w:firstRow="0" w:lastRow="0" w:firstColumn="0" w:lastColumn="0" w:noHBand="0" w:noVBand="0" w:val="0000"/>
       </w:tblPr>
       <w:tr>
         <w:trPr>
@@ -2868,6 +2867,7 @@
               <w:t xml:space="preserve">if you have a question about a homework due on Thursday and send a request on the immediately prior Wednesday; schedules for course staff may already be full). We recommend starting your homework promptly so you can take advantage of office hours or make an appointment over a longer period.</w:t>
             </w:r>
           </w:p>
+          <w:p/>
         </w:tc>
       </w:tr>
     </w:tbl>
@@ -4012,17 +4012,16 @@
         <w:tblStyle w:val="Table"/>
         <w:tblLook w:firstRow="0" w:lastRow="0" w:firstColumn="0" w:lastColumn="0" w:noHBand="0" w:noVBand="0" w:val="0000"/>
         <w:tblBorders>
+          <w:top w:val="single" w:sz="4" w:space="0" w:color="CC1914"/>
           <w:left w:val="single" w:sz="24" w:space="0" w:color="CC1914"/>
+          <w:bottom w:val="single" w:sz="4" w:space="0" w:color="CC1914"/>
           <w:right w:val="single" w:sz="4" w:space="0" w:color="CC1914"/>
-          <w:top w:val="single" w:sz="4" w:space="0" w:color="CC1914"/>
-          <w:bottom w:val="single" w:sz="4" w:space="0" w:color="CC1914"/>
         </w:tblBorders>
         <w:tblCellMar>
           <w:left w:w="144" w:type="dxa"/>
           <w:right w:w="144" w:type="dxa"/>
         </w:tblCellMar>
-        <w:tblInd w:w="164" w:type="dxa"/>
-        <w:tblW w:type="pct" w:w="100%"/>
+        <w:tblLook w:firstRow="0" w:lastRow="0" w:firstColumn="0" w:lastColumn="0" w:noHBand="0" w:noVBand="0" w:val="0000"/>
       </w:tblPr>
       <w:tr>
         <w:trPr>
@@ -4120,6 +4119,7 @@
               <w:t xml:space="preserve">All regrades will be assessed based only on the submitted work. You cannot get a higher grade by explanating what you meant (either in person or online) or by adding information or reasoning to what is submitted after the fact. The goal of the regrade is to draw attention to a potential grading problem, not to supplement the submission.</w:t>
             </w:r>
           </w:p>
+          <w:p/>
         </w:tc>
       </w:tr>
     </w:tbl>
@@ -4136,17 +4136,16 @@
         <w:tblStyle w:val="Table"/>
         <w:tblLook w:firstRow="0" w:lastRow="0" w:firstColumn="0" w:lastColumn="0" w:noHBand="0" w:noVBand="0" w:val="0000"/>
         <w:tblBorders>
+          <w:top w:val="single" w:sz="4" w:space="0" w:color="EB9113"/>
           <w:left w:val="single" w:sz="24" w:space="0" w:color="EB9113"/>
+          <w:bottom w:val="single" w:sz="4" w:space="0" w:color="EB9113"/>
           <w:right w:val="single" w:sz="4" w:space="0" w:color="EB9113"/>
-          <w:top w:val="single" w:sz="4" w:space="0" w:color="EB9113"/>
-          <w:bottom w:val="single" w:sz="4" w:space="0" w:color="EB9113"/>
         </w:tblBorders>
         <w:tblCellMar>
           <w:left w:w="144" w:type="dxa"/>
           <w:right w:w="144" w:type="dxa"/>
         </w:tblCellMar>
-        <w:tblInd w:w="164" w:type="dxa"/>
-        <w:tblW w:type="pct" w:w="100%"/>
+        <w:tblLook w:firstRow="0" w:lastRow="0" w:firstColumn="0" w:lastColumn="0" w:noHBand="0" w:noVBand="0" w:val="0000"/>
       </w:tblPr>
       <w:tr>
         <w:trPr>
@@ -4244,6 +4243,7 @@
               <w:t xml:space="preserve">While you should submit regrade requests for legitimate errors, using them for fishing expeditions can also result in lost points if the TA or Prof. Srikrishnan decide that your initial grade was too lenient or if additional errors are identified.</w:t>
             </w:r>
           </w:p>
+          <w:p/>
         </w:tc>
       </w:tr>
     </w:tbl>
@@ -4260,17 +4260,16 @@
         <w:tblStyle w:val="Table"/>
         <w:tblLook w:firstRow="0" w:lastRow="0" w:firstColumn="0" w:lastColumn="0" w:noHBand="0" w:noVBand="0" w:val="0000"/>
         <w:tblBorders>
+          <w:top w:val="single" w:sz="4" w:space="0" w:color="00A047"/>
           <w:left w:val="single" w:sz="24" w:space="0" w:color="00A047"/>
+          <w:bottom w:val="single" w:sz="4" w:space="0" w:color="00A047"/>
           <w:right w:val="single" w:sz="4" w:space="0" w:color="00A047"/>
-          <w:top w:val="single" w:sz="4" w:space="0" w:color="00A047"/>
-          <w:bottom w:val="single" w:sz="4" w:space="0" w:color="00A047"/>
         </w:tblBorders>
         <w:tblCellMar>
           <w:left w:w="144" w:type="dxa"/>
           <w:right w:w="144" w:type="dxa"/>
         </w:tblCellMar>
-        <w:tblInd w:w="164" w:type="dxa"/>
-        <w:tblW w:type="pct" w:w="100%"/>
+        <w:tblLook w:firstRow="0" w:lastRow="0" w:firstColumn="0" w:lastColumn="0" w:noHBand="0" w:noVBand="0" w:val="0000"/>
       </w:tblPr>
       <w:tr>
         <w:trPr>
@@ -4422,6 +4421,7 @@
               <w:t xml:space="preserve">.</w:t>
             </w:r>
           </w:p>
+          <w:p/>
         </w:tc>
       </w:tr>
     </w:tbl>

</xml_diff>

<commit_message>
tweak predictive interval slides
</commit_message>
<xml_diff>
--- a/_site/syllabus-BEE4850-SP26.docx
+++ b/_site/syllabus-BEE4850-SP26.docx
@@ -473,16 +473,17 @@
         <w:tblStyle w:val="Table"/>
         <w:tblLook w:firstRow="0" w:lastRow="0" w:firstColumn="0" w:lastColumn="0" w:noHBand="0" w:noVBand="0" w:val="0000"/>
         <w:tblBorders>
+          <w:left w:val="single" w:sz="24" w:space="0" w:color="00A047"/>
+          <w:right w:val="single" w:sz="4" w:space="0" w:color="00A047"/>
           <w:top w:val="single" w:sz="4" w:space="0" w:color="00A047"/>
-          <w:left w:val="single" w:sz="24" w:space="0" w:color="00A047"/>
           <w:bottom w:val="single" w:sz="4" w:space="0" w:color="00A047"/>
-          <w:right w:val="single" w:sz="4" w:space="0" w:color="00A047"/>
         </w:tblBorders>
         <w:tblCellMar>
           <w:left w:w="144" w:type="dxa"/>
           <w:right w:w="144" w:type="dxa"/>
         </w:tblCellMar>
-        <w:tblLook w:firstRow="0" w:lastRow="0" w:firstColumn="0" w:lastColumn="0" w:noHBand="0" w:noVBand="0" w:val="0000"/>
+        <w:tblInd w:w="164" w:type="dxa"/>
+        <w:tblW w:type="pct" w:w="100%"/>
       </w:tblPr>
       <w:tr>
         <w:trPr>
@@ -580,7 +581,6 @@
               <w:t xml:space="preserve">If your programming or statistics skills are a little rusty, don’t worry! We will review concepts and build skills as needed.</w:t>
             </w:r>
           </w:p>
-          <w:p/>
         </w:tc>
       </w:tr>
     </w:tbl>
@@ -1148,16 +1148,17 @@
         <w:tblStyle w:val="Table"/>
         <w:tblLook w:firstRow="0" w:lastRow="0" w:firstColumn="0" w:lastColumn="0" w:noHBand="0" w:noVBand="0" w:val="0000"/>
         <w:tblBorders>
+          <w:left w:val="single" w:sz="24" w:space="0" w:color="CC1914"/>
+          <w:right w:val="single" w:sz="4" w:space="0" w:color="CC1914"/>
           <w:top w:val="single" w:sz="4" w:space="0" w:color="CC1914"/>
-          <w:left w:val="single" w:sz="24" w:space="0" w:color="CC1914"/>
           <w:bottom w:val="single" w:sz="4" w:space="0" w:color="CC1914"/>
-          <w:right w:val="single" w:sz="4" w:space="0" w:color="CC1914"/>
         </w:tblBorders>
         <w:tblCellMar>
           <w:left w:w="144" w:type="dxa"/>
           <w:right w:w="144" w:type="dxa"/>
         </w:tblCellMar>
-        <w:tblLook w:firstRow="0" w:lastRow="0" w:firstColumn="0" w:lastColumn="0" w:noHBand="0" w:noVBand="0" w:val="0000"/>
+        <w:tblInd w:w="164" w:type="dxa"/>
+        <w:tblW w:type="pct" w:w="100%"/>
       </w:tblPr>
       <w:tr>
         <w:trPr>
@@ -1255,7 +1256,6 @@
               <w:t xml:space="preserve">We all make mistakes in our communications with one another, both when speaking and listening. Be mindful of how spoken or written language might be misunderstood, and be aware that, for a variety of reasons, how others perceive your words and actions may not be exactly how you intended them. At the same time, it is also essential that we be respectful and interpret each other’s comments and actions in good faith.</w:t>
             </w:r>
           </w:p>
-          <w:p/>
         </w:tc>
       </w:tr>
     </w:tbl>
@@ -1347,16 +1347,17 @@
         <w:tblStyle w:val="Table"/>
         <w:tblLook w:firstRow="0" w:lastRow="0" w:firstColumn="0" w:lastColumn="0" w:noHBand="0" w:noVBand="0" w:val="0000"/>
         <w:tblBorders>
+          <w:left w:val="single" w:sz="24" w:space="0" w:color="CC1914"/>
+          <w:right w:val="single" w:sz="4" w:space="0" w:color="CC1914"/>
           <w:top w:val="single" w:sz="4" w:space="0" w:color="CC1914"/>
-          <w:left w:val="single" w:sz="24" w:space="0" w:color="CC1914"/>
           <w:bottom w:val="single" w:sz="4" w:space="0" w:color="CC1914"/>
-          <w:right w:val="single" w:sz="4" w:space="0" w:color="CC1914"/>
         </w:tblBorders>
         <w:tblCellMar>
           <w:left w:w="144" w:type="dxa"/>
           <w:right w:w="144" w:type="dxa"/>
         </w:tblCellMar>
-        <w:tblLook w:firstRow="0" w:lastRow="0" w:firstColumn="0" w:lastColumn="0" w:noHBand="0" w:noVBand="0" w:val="0000"/>
+        <w:tblInd w:w="164" w:type="dxa"/>
+        <w:tblW w:type="pct" w:w="100%"/>
       </w:tblPr>
       <w:tr>
         <w:trPr>
@@ -1499,7 +1500,6 @@
               <w:t xml:space="preserve">If you see unanswered questions and you have some insight, please answer! This class will work best when we all work together as a community.</w:t>
             </w:r>
           </w:p>
-          <w:p/>
         </w:tc>
       </w:tr>
     </w:tbl>
@@ -1540,16 +1540,17 @@
         <w:tblStyle w:val="Table"/>
         <w:tblLook w:firstRow="0" w:lastRow="0" w:firstColumn="0" w:lastColumn="0" w:noHBand="0" w:noVBand="0" w:val="0000"/>
         <w:tblBorders>
+          <w:left w:val="single" w:sz="24" w:space="0" w:color="CC1914"/>
+          <w:right w:val="single" w:sz="4" w:space="0" w:color="CC1914"/>
           <w:top w:val="single" w:sz="4" w:space="0" w:color="CC1914"/>
-          <w:left w:val="single" w:sz="24" w:space="0" w:color="CC1914"/>
           <w:bottom w:val="single" w:sz="4" w:space="0" w:color="CC1914"/>
-          <w:right w:val="single" w:sz="4" w:space="0" w:color="CC1914"/>
         </w:tblBorders>
         <w:tblCellMar>
           <w:left w:w="144" w:type="dxa"/>
           <w:right w:w="144" w:type="dxa"/>
         </w:tblCellMar>
-        <w:tblLook w:firstRow="0" w:lastRow="0" w:firstColumn="0" w:lastColumn="0" w:noHBand="0" w:noVBand="0" w:val="0000"/>
+        <w:tblInd w:w="164" w:type="dxa"/>
+        <w:tblW w:type="pct" w:w="100%"/>
       </w:tblPr>
       <w:tr>
         <w:trPr>
@@ -1647,7 +1648,6 @@
               <w:t xml:space="preserve">I am not a trained counselor, but I am here to support you in whatever capacity we can. You should never feel that you need to push yourself past your limits to complete any assignment for this class or any other. If we need to make modifications to the course or assignment schedule, you can certainly reach out to me, and all relevant discussions will be kept strictly confidential.</w:t>
             </w:r>
           </w:p>
-          <w:p/>
         </w:tc>
       </w:tr>
     </w:tbl>
@@ -1705,16 +1705,17 @@
         <w:tblStyle w:val="Table"/>
         <w:tblLook w:firstRow="0" w:lastRow="0" w:firstColumn="0" w:lastColumn="0" w:noHBand="0" w:noVBand="0" w:val="0000"/>
         <w:tblBorders>
+          <w:left w:val="single" w:sz="24" w:space="0" w:color="CC1914"/>
+          <w:right w:val="single" w:sz="4" w:space="0" w:color="CC1914"/>
           <w:top w:val="single" w:sz="4" w:space="0" w:color="CC1914"/>
-          <w:left w:val="single" w:sz="24" w:space="0" w:color="CC1914"/>
           <w:bottom w:val="single" w:sz="4" w:space="0" w:color="CC1914"/>
-          <w:right w:val="single" w:sz="4" w:space="0" w:color="CC1914"/>
         </w:tblBorders>
         <w:tblCellMar>
           <w:left w:w="144" w:type="dxa"/>
           <w:right w:w="144" w:type="dxa"/>
         </w:tblCellMar>
-        <w:tblLook w:firstRow="0" w:lastRow="0" w:firstColumn="0" w:lastColumn="0" w:noHBand="0" w:noVBand="0" w:val="0000"/>
+        <w:tblInd w:w="164" w:type="dxa"/>
+        <w:tblW w:type="pct" w:w="100%"/>
       </w:tblPr>
       <w:tr>
         <w:trPr>
@@ -1812,7 +1813,6 @@
               <w:t xml:space="preserve">Please stay home if you’re feeling sick! This is beneficial for both for your own recovery and the health and safety of your classmates. We will also make any necessary arrangements for you to stay on top of the class material and if whatever is going on will negatively impact your grade, for example by causing you to be unable to submit an assignment on time.</w:t>
             </w:r>
           </w:p>
-          <w:p/>
         </w:tc>
       </w:tr>
     </w:tbl>
@@ -1850,16 +1850,17 @@
         <w:tblStyle w:val="Table"/>
         <w:tblLook w:firstRow="0" w:lastRow="0" w:firstColumn="0" w:lastColumn="0" w:noHBand="0" w:noVBand="0" w:val="0000"/>
         <w:tblBorders>
+          <w:left w:val="single" w:sz="24" w:space="0" w:color="CC1914"/>
+          <w:right w:val="single" w:sz="4" w:space="0" w:color="CC1914"/>
           <w:top w:val="single" w:sz="4" w:space="0" w:color="CC1914"/>
-          <w:left w:val="single" w:sz="24" w:space="0" w:color="CC1914"/>
           <w:bottom w:val="single" w:sz="4" w:space="0" w:color="CC1914"/>
-          <w:right w:val="single" w:sz="4" w:space="0" w:color="CC1914"/>
         </w:tblBorders>
         <w:tblCellMar>
           <w:left w:w="144" w:type="dxa"/>
           <w:right w:w="144" w:type="dxa"/>
         </w:tblCellMar>
-        <w:tblLook w:firstRow="0" w:lastRow="0" w:firstColumn="0" w:lastColumn="0" w:noHBand="0" w:noVBand="0" w:val="0000"/>
+        <w:tblInd w:w="164" w:type="dxa"/>
+        <w:tblW w:type="pct" w:w="100%"/>
       </w:tblPr>
       <w:tr>
         <w:trPr>
@@ -1964,7 +1965,6 @@
               <w:t xml:space="preserve">: Don’t cheat, copy, or plagiarize!</w:t>
             </w:r>
           </w:p>
-          <w:p/>
         </w:tc>
       </w:tr>
     </w:tbl>
@@ -2049,16 +2049,17 @@
         <w:tblStyle w:val="Table"/>
         <w:tblLook w:firstRow="0" w:lastRow="0" w:firstColumn="0" w:lastColumn="0" w:noHBand="0" w:noVBand="0" w:val="0000"/>
         <w:tblBorders>
+          <w:left w:val="single" w:sz="24" w:space="0" w:color="00A047"/>
+          <w:right w:val="single" w:sz="4" w:space="0" w:color="00A047"/>
           <w:top w:val="single" w:sz="4" w:space="0" w:color="00A047"/>
-          <w:left w:val="single" w:sz="24" w:space="0" w:color="00A047"/>
           <w:bottom w:val="single" w:sz="4" w:space="0" w:color="00A047"/>
-          <w:right w:val="single" w:sz="4" w:space="0" w:color="00A047"/>
         </w:tblBorders>
         <w:tblCellMar>
           <w:left w:w="144" w:type="dxa"/>
           <w:right w:w="144" w:type="dxa"/>
         </w:tblCellMar>
-        <w:tblLook w:firstRow="0" w:lastRow="0" w:firstColumn="0" w:lastColumn="0" w:noHBand="0" w:noVBand="0" w:val="0000"/>
+        <w:tblInd w:w="164" w:type="dxa"/>
+        <w:tblW w:type="pct" w:w="100%"/>
       </w:tblPr>
       <w:tr>
         <w:trPr>
@@ -2185,7 +2186,6 @@
               <w:t xml:space="preserve">.</w:t>
             </w:r>
           </w:p>
-          <w:p/>
         </w:tc>
       </w:tr>
     </w:tbl>
@@ -2273,16 +2273,17 @@
         <w:tblStyle w:val="Table"/>
         <w:tblLook w:firstRow="0" w:lastRow="0" w:firstColumn="0" w:lastColumn="0" w:noHBand="0" w:noVBand="0" w:val="0000"/>
         <w:tblBorders>
+          <w:left w:val="single" w:sz="24" w:space="0" w:color="EB9113"/>
+          <w:right w:val="single" w:sz="4" w:space="0" w:color="EB9113"/>
           <w:top w:val="single" w:sz="4" w:space="0" w:color="EB9113"/>
-          <w:left w:val="single" w:sz="24" w:space="0" w:color="EB9113"/>
           <w:bottom w:val="single" w:sz="4" w:space="0" w:color="EB9113"/>
-          <w:right w:val="single" w:sz="4" w:space="0" w:color="EB9113"/>
         </w:tblBorders>
         <w:tblCellMar>
           <w:left w:w="144" w:type="dxa"/>
           <w:right w:w="144" w:type="dxa"/>
         </w:tblCellMar>
-        <w:tblLook w:firstRow="0" w:lastRow="0" w:firstColumn="0" w:lastColumn="0" w:noHBand="0" w:noVBand="0" w:val="0000"/>
+        <w:tblInd w:w="164" w:type="dxa"/>
+        <w:tblW w:type="pct" w:w="100%"/>
       </w:tblPr>
       <w:tr>
         <w:trPr>
@@ -2391,7 +2392,6 @@
               <w:t xml:space="preserve">This is fundamentally different from working with your classmates, who are also trying out the problems for the first time.</w:t>
             </w:r>
           </w:p>
-          <w:p/>
         </w:tc>
       </w:tr>
     </w:tbl>
@@ -2711,16 +2711,17 @@
         <w:tblStyle w:val="Table"/>
         <w:tblLook w:firstRow="0" w:lastRow="0" w:firstColumn="0" w:lastColumn="0" w:noHBand="0" w:noVBand="0" w:val="0000"/>
         <w:tblBorders>
+          <w:left w:val="single" w:sz="24" w:space="0" w:color="00A047"/>
+          <w:right w:val="single" w:sz="4" w:space="0" w:color="00A047"/>
           <w:top w:val="single" w:sz="4" w:space="0" w:color="00A047"/>
-          <w:left w:val="single" w:sz="24" w:space="0" w:color="00A047"/>
           <w:bottom w:val="single" w:sz="4" w:space="0" w:color="00A047"/>
-          <w:right w:val="single" w:sz="4" w:space="0" w:color="00A047"/>
         </w:tblBorders>
         <w:tblCellMar>
           <w:left w:w="144" w:type="dxa"/>
           <w:right w:w="144" w:type="dxa"/>
         </w:tblCellMar>
-        <w:tblLook w:firstRow="0" w:lastRow="0" w:firstColumn="0" w:lastColumn="0" w:noHBand="0" w:noVBand="0" w:val="0000"/>
+        <w:tblInd w:w="164" w:type="dxa"/>
+        <w:tblW w:type="pct" w:w="100%"/>
       </w:tblPr>
       <w:tr>
         <w:trPr>
@@ -2867,7 +2868,6 @@
               <w:t xml:space="preserve">if you have a question about a homework due on Thursday and send a request on the immediately prior Wednesday; schedules for course staff may already be full). We recommend starting your homework promptly so you can take advantage of office hours or make an appointment over a longer period.</w:t>
             </w:r>
           </w:p>
-          <w:p/>
         </w:tc>
       </w:tr>
     </w:tbl>
@@ -4012,16 +4012,17 @@
         <w:tblStyle w:val="Table"/>
         <w:tblLook w:firstRow="0" w:lastRow="0" w:firstColumn="0" w:lastColumn="0" w:noHBand="0" w:noVBand="0" w:val="0000"/>
         <w:tblBorders>
+          <w:left w:val="single" w:sz="24" w:space="0" w:color="CC1914"/>
+          <w:right w:val="single" w:sz="4" w:space="0" w:color="CC1914"/>
           <w:top w:val="single" w:sz="4" w:space="0" w:color="CC1914"/>
-          <w:left w:val="single" w:sz="24" w:space="0" w:color="CC1914"/>
           <w:bottom w:val="single" w:sz="4" w:space="0" w:color="CC1914"/>
-          <w:right w:val="single" w:sz="4" w:space="0" w:color="CC1914"/>
         </w:tblBorders>
         <w:tblCellMar>
           <w:left w:w="144" w:type="dxa"/>
           <w:right w:w="144" w:type="dxa"/>
         </w:tblCellMar>
-        <w:tblLook w:firstRow="0" w:lastRow="0" w:firstColumn="0" w:lastColumn="0" w:noHBand="0" w:noVBand="0" w:val="0000"/>
+        <w:tblInd w:w="164" w:type="dxa"/>
+        <w:tblW w:type="pct" w:w="100%"/>
       </w:tblPr>
       <w:tr>
         <w:trPr>
@@ -4119,7 +4120,6 @@
               <w:t xml:space="preserve">All regrades will be assessed based only on the submitted work. You cannot get a higher grade by explanating what you meant (either in person or online) or by adding information or reasoning to what is submitted after the fact. The goal of the regrade is to draw attention to a potential grading problem, not to supplement the submission.</w:t>
             </w:r>
           </w:p>
-          <w:p/>
         </w:tc>
       </w:tr>
     </w:tbl>
@@ -4136,16 +4136,17 @@
         <w:tblStyle w:val="Table"/>
         <w:tblLook w:firstRow="0" w:lastRow="0" w:firstColumn="0" w:lastColumn="0" w:noHBand="0" w:noVBand="0" w:val="0000"/>
         <w:tblBorders>
+          <w:left w:val="single" w:sz="24" w:space="0" w:color="EB9113"/>
+          <w:right w:val="single" w:sz="4" w:space="0" w:color="EB9113"/>
           <w:top w:val="single" w:sz="4" w:space="0" w:color="EB9113"/>
-          <w:left w:val="single" w:sz="24" w:space="0" w:color="EB9113"/>
           <w:bottom w:val="single" w:sz="4" w:space="0" w:color="EB9113"/>
-          <w:right w:val="single" w:sz="4" w:space="0" w:color="EB9113"/>
         </w:tblBorders>
         <w:tblCellMar>
           <w:left w:w="144" w:type="dxa"/>
           <w:right w:w="144" w:type="dxa"/>
         </w:tblCellMar>
-        <w:tblLook w:firstRow="0" w:lastRow="0" w:firstColumn="0" w:lastColumn="0" w:noHBand="0" w:noVBand="0" w:val="0000"/>
+        <w:tblInd w:w="164" w:type="dxa"/>
+        <w:tblW w:type="pct" w:w="100%"/>
       </w:tblPr>
       <w:tr>
         <w:trPr>
@@ -4243,7 +4244,6 @@
               <w:t xml:space="preserve">While you should submit regrade requests for legitimate errors, using them for fishing expeditions can also result in lost points if the TA or Prof. Srikrishnan decide that your initial grade was too lenient or if additional errors are identified.</w:t>
             </w:r>
           </w:p>
-          <w:p/>
         </w:tc>
       </w:tr>
     </w:tbl>
@@ -4260,16 +4260,17 @@
         <w:tblStyle w:val="Table"/>
         <w:tblLook w:firstRow="0" w:lastRow="0" w:firstColumn="0" w:lastColumn="0" w:noHBand="0" w:noVBand="0" w:val="0000"/>
         <w:tblBorders>
+          <w:left w:val="single" w:sz="24" w:space="0" w:color="00A047"/>
+          <w:right w:val="single" w:sz="4" w:space="0" w:color="00A047"/>
           <w:top w:val="single" w:sz="4" w:space="0" w:color="00A047"/>
-          <w:left w:val="single" w:sz="24" w:space="0" w:color="00A047"/>
           <w:bottom w:val="single" w:sz="4" w:space="0" w:color="00A047"/>
-          <w:right w:val="single" w:sz="4" w:space="0" w:color="00A047"/>
         </w:tblBorders>
         <w:tblCellMar>
           <w:left w:w="144" w:type="dxa"/>
           <w:right w:w="144" w:type="dxa"/>
         </w:tblCellMar>
-        <w:tblLook w:firstRow="0" w:lastRow="0" w:firstColumn="0" w:lastColumn="0" w:noHBand="0" w:noVBand="0" w:val="0000"/>
+        <w:tblInd w:w="164" w:type="dxa"/>
+        <w:tblW w:type="pct" w:w="100%"/>
       </w:tblPr>
       <w:tr>
         <w:trPr>
@@ -4421,7 +4422,6 @@
               <w:t xml:space="preserve">.</w:t>
             </w:r>
           </w:p>
-          <w:p/>
         </w:tc>
       </w:tr>
     </w:tbl>

</xml_diff>